<commit_message>
COMPILED MY PART FINALLY
SOB
SOB
SOB
SOB
SOB
SOB
SOB
SOB
</commit_message>
<xml_diff>
--- a/Do Nothing/Alleyway/Paladin/1 - Join.docx
+++ b/Do Nothing/Alleyway/Paladin/1 - Join.docx
@@ -19,7 +19,27 @@
           <w:bCs/>
           <w:color w:val="3D3C40"/>
         </w:rPr>
-        <w:t>--Join Draken’s ranks--</w:t>
+        <w:t xml:space="preserve">--Join </w:t>
+      </w:r>
+      <w:proofErr w:type="spellStart"/>
+      <w:r>
+        <w:rPr>
+          <w:rFonts w:ascii="Bookerly" w:hAnsi="Bookerly" w:cs="Bookerly"/>
+          <w:b/>
+          <w:bCs/>
+          <w:color w:val="3D3C40"/>
+        </w:rPr>
+        <w:t>Draken’s</w:t>
+      </w:r>
+      <w:proofErr w:type="spellEnd"/>
+      <w:r>
+        <w:rPr>
+          <w:rFonts w:ascii="Bookerly" w:hAnsi="Bookerly" w:cs="Bookerly"/>
+          <w:b/>
+          <w:bCs/>
+          <w:color w:val="3D3C40"/>
+        </w:rPr>
+        <w:t xml:space="preserve"> ranks--</w:t>
       </w:r>
     </w:p>
     <w:p>
@@ -37,6 +57,8 @@
       <w:r>
         <w:t>“Hahaha! I like your enthusiasm!” he laughs heartily, “Come now! You should follow me back to our quarters. We will discuss business there.”</w:t>
       </w:r>
+      <w:bookmarkStart w:id="0" w:name="_GoBack"/>
+      <w:bookmarkEnd w:id="0"/>
     </w:p>
     <w:p>
       <w:pPr>
@@ -51,7 +73,15 @@
         <w:ind w:firstLine="720"/>
       </w:pPr>
       <w:r>
-        <w:t>You follow Draken back to the castle.</w:t>
+        <w:t xml:space="preserve">You follow </w:t>
+      </w:r>
+      <w:proofErr w:type="spellStart"/>
+      <w:r>
+        <w:t>Draken</w:t>
+      </w:r>
+      <w:proofErr w:type="spellEnd"/>
+      <w:r>
+        <w:t xml:space="preserve"> back to the castle.</w:t>
       </w:r>
       <w:r>
         <w:t xml:space="preserve"> The walls are</w:t>
@@ -77,10 +107,26 @@
         <w:ind w:firstLine="720"/>
       </w:pPr>
       <w:r>
-        <w:t>You follow D</w:t>
-      </w:r>
-      <w:r>
-        <w:t>raken into the left opening. It leads to a meeting room where a few people are clothed in shiny armor. As Draken walks up to them, they line up and cross their right arm over their chest.</w:t>
+        <w:t xml:space="preserve">You follow </w:t>
+      </w:r>
+      <w:proofErr w:type="spellStart"/>
+      <w:r>
+        <w:t>D</w:t>
+      </w:r>
+      <w:r>
+        <w:t>raken</w:t>
+      </w:r>
+      <w:proofErr w:type="spellEnd"/>
+      <w:r>
+        <w:t xml:space="preserve"> into the left opening. It leads to a meeting room where a few people are clothed in shiny armor. As </w:t>
+      </w:r>
+      <w:proofErr w:type="spellStart"/>
+      <w:r>
+        <w:t>Draken</w:t>
+      </w:r>
+      <w:proofErr w:type="spellEnd"/>
+      <w:r>
+        <w:t xml:space="preserve"> walks up to them, they line up and cross their right arm over their chest.</w:t>
       </w:r>
     </w:p>
     <w:p>
@@ -115,7 +161,31 @@
         <w:ind w:firstLine="720"/>
       </w:pPr>
       <w:r>
-        <w:t>“Felix! You musn’t say that out loud,” Draken hits him on the head. Felix just sighs. Draken turns towards you, “Now, I did invite you to join the paladins, but you must work your way up to this rank. You will first train with the soldiers until you are good enough to become a paladin. The training will be tough, will you be up for it?”</w:t>
+        <w:t xml:space="preserve">“Felix! You </w:t>
+      </w:r>
+      <w:proofErr w:type="spellStart"/>
+      <w:r>
+        <w:t>musn’t</w:t>
+      </w:r>
+      <w:proofErr w:type="spellEnd"/>
+      <w:r>
+        <w:t xml:space="preserve"> say that out loud,” </w:t>
+      </w:r>
+      <w:proofErr w:type="spellStart"/>
+      <w:r>
+        <w:t>Draken</w:t>
+      </w:r>
+      <w:proofErr w:type="spellEnd"/>
+      <w:r>
+        <w:t xml:space="preserve"> hits him on the head. Felix just sighs. </w:t>
+      </w:r>
+      <w:proofErr w:type="spellStart"/>
+      <w:r>
+        <w:t>Draken</w:t>
+      </w:r>
+      <w:proofErr w:type="spellEnd"/>
+      <w:r>
+        <w:t xml:space="preserve"> turns towards you, “Now, I did invite you to join the paladins, but you must work your way up to this rank. You will first train with the soldiers until you are good enough to become a paladin. The training will be tough, will you be up for it?”</w:t>
       </w:r>
     </w:p>
     <w:p>
@@ -131,7 +201,15 @@
         <w:ind w:firstLine="720"/>
       </w:pPr>
       <w:r>
-        <w:t>“Haha! I like the look in your eyes, kid. First I’ll ask you to choose a weapon.</w:t>
+        <w:t>“</w:t>
+      </w:r>
+      <w:proofErr w:type="spellStart"/>
+      <w:r>
+        <w:t>Haha</w:t>
+      </w:r>
+      <w:proofErr w:type="spellEnd"/>
+      <w:r>
+        <w:t>! I like the look in your eyes, kid. First I’ll ask you to choose a weapon.</w:t>
       </w:r>
       <w:r>
         <w:t xml:space="preserve"> Take a sword as well since everyone must learn how to use the sword. You can choose to learn another.</w:t>
@@ -202,7 +280,15 @@
         <w:ind w:firstLine="720"/>
       </w:pPr>
       <w:r>
-        <w:t>“Mhmm, that old guy said to choose wisely,” Narrator says smiling.</w:t>
+        <w:t>“</w:t>
+      </w:r>
+      <w:proofErr w:type="spellStart"/>
+      <w:r>
+        <w:t>Mhmm</w:t>
+      </w:r>
+      <w:proofErr w:type="spellEnd"/>
+      <w:r>
+        <w:t>, that old guy said to choose wisely,” Narrator says smiling.</w:t>
       </w:r>
     </w:p>
     <w:p>
@@ -246,23 +332,6 @@
         </w:rPr>
         <w:t>-- Bow</w:t>
       </w:r>
-    </w:p>
-    <w:p>
-      <w:pPr>
-        <w:jc w:val="center"/>
-        <w:rPr>
-          <w:b/>
-        </w:rPr>
-      </w:pPr>
-      <w:r>
-        <w:rPr>
-          <w:b/>
-        </w:rPr>
-        <w:lastRenderedPageBreak/>
-        <w:t>--None</w:t>
-      </w:r>
-      <w:bookmarkStart w:id="0" w:name="_GoBack"/>
-      <w:bookmarkEnd w:id="0"/>
     </w:p>
     <w:sectPr>
       <w:pgSz w:w="12240" w:h="15840"/>

</xml_diff>